<commit_message>
Scholarship is okay I think?
- Limited pa kay wa pa na set-up ag entities tanan
</commit_message>
<xml_diff>
--- a/BackEnd/AskJC API Docs.docx
+++ b/BackEnd/AskJC API Docs.docx
@@ -11,7 +11,6 @@
           <w:szCs w:val="32"/>
         </w:rPr>
       </w:pPr>
-      <w:proofErr w:type="spellStart"/>
       <w:r>
         <w:rPr>
           <w:b/>
@@ -19,17 +18,7 @@
           <w:sz w:val="32"/>
           <w:szCs w:val="32"/>
         </w:rPr>
-        <w:t>AskJC</w:t>
-      </w:r>
-      <w:proofErr w:type="spellEnd"/>
-      <w:r>
-        <w:rPr>
-          <w:b/>
-          <w:bCs/>
-          <w:sz w:val="32"/>
-          <w:szCs w:val="32"/>
-        </w:rPr>
-        <w:t xml:space="preserve"> Chatbot </w:t>
+        <w:t xml:space="preserve">AskJC Chatbot </w:t>
       </w:r>
     </w:p>
     <w:p>
@@ -122,28 +111,7 @@
     </w:p>
     <w:p>
       <w:r>
-        <w:t xml:space="preserve">       “</w:t>
-      </w:r>
-      <w:proofErr w:type="spellStart"/>
-      <w:proofErr w:type="gramStart"/>
-      <w:r>
-        <w:t>query</w:t>
-      </w:r>
-      <w:proofErr w:type="gramEnd"/>
-      <w:r>
-        <w:t>_text</w:t>
-      </w:r>
-      <w:proofErr w:type="spellEnd"/>
-      <w:r>
-        <w:t xml:space="preserve">”: “[the question must come from </w:t>
-      </w:r>
-      <w:proofErr w:type="spellStart"/>
-      <w:r>
-        <w:t>faq</w:t>
-      </w:r>
-      <w:proofErr w:type="spellEnd"/>
-      <w:r>
-        <w:t xml:space="preserve"> to get the output]”.</w:t>
+        <w:t xml:space="preserve">       “query_text”: “[the question must come from faq to get the output]”.</w:t>
       </w:r>
     </w:p>
     <w:p>
@@ -248,34 +216,13 @@
     <w:p>
       <w:r>
         <w:tab/>
-        <w:t>“</w:t>
-      </w:r>
-      <w:proofErr w:type="spellStart"/>
-      <w:proofErr w:type="gramStart"/>
-      <w:r>
-        <w:t>department</w:t>
-      </w:r>
-      <w:proofErr w:type="gramEnd"/>
-      <w:r>
-        <w:t>_id</w:t>
-      </w:r>
-      <w:proofErr w:type="spellEnd"/>
-      <w:r>
-        <w:t>”: [optional],</w:t>
+        <w:t>“department_id”: [optional],</w:t>
       </w:r>
     </w:p>
     <w:p>
       <w:r>
         <w:tab/>
-        <w:t>“</w:t>
-      </w:r>
-      <w:proofErr w:type="gramStart"/>
-      <w:r>
-        <w:t>question</w:t>
-      </w:r>
-      <w:proofErr w:type="gramEnd"/>
-      <w:r>
-        <w:t>: “”,</w:t>
+        <w:t>“question: “”,</w:t>
       </w:r>
     </w:p>
     <w:p>
@@ -370,28 +317,7 @@
     <w:p>
       <w:r>
         <w:tab/>
-        <w:t>“</w:t>
-      </w:r>
-      <w:proofErr w:type="spellStart"/>
-      <w:proofErr w:type="gramStart"/>
-      <w:r>
-        <w:t>faq</w:t>
-      </w:r>
-      <w:proofErr w:type="gramEnd"/>
-      <w:r>
-        <w:t>_id</w:t>
-      </w:r>
-      <w:proofErr w:type="spellEnd"/>
-      <w:r>
-        <w:t>”: 1, [</w:t>
-      </w:r>
-      <w:proofErr w:type="spellStart"/>
-      <w:r>
-        <w:t>faq</w:t>
-      </w:r>
-      <w:proofErr w:type="spellEnd"/>
-      <w:r>
-        <w:t xml:space="preserve"> and question keyword should match]</w:t>
+        <w:t>“faq_id”: 1, [faq and question keyword should match]</w:t>
       </w:r>
     </w:p>
     <w:p>
@@ -407,35 +333,20 @@
     </w:p>
     <w:p>
       <w:r>
-        <w:t>P</w:t>
-      </w:r>
-      <w:r>
-        <w:t>U</w:t>
-      </w:r>
-      <w:r>
-        <w:t xml:space="preserve">T </w:t>
+        <w:t xml:space="preserve">PUT </w:t>
       </w:r>
       <w:hyperlink r:id="rId13" w:history="1">
         <w:r>
           <w:rPr>
             <w:rStyle w:val="Hyperlink"/>
           </w:rPr>
-          <w:t>http://localhost:3000/keyword/</w:t>
-        </w:r>
-        <w:r>
-          <w:rPr>
-            <w:rStyle w:val="Hyperlink"/>
-          </w:rPr>
-          <w:t>:id</w:t>
+          <w:t>http://localhost:3000/keyword/:id</w:t>
         </w:r>
       </w:hyperlink>
     </w:p>
     <w:p>
       <w:r>
-        <w:t>DELETE</w:t>
-      </w:r>
-      <w:r>
-        <w:t xml:space="preserve"> </w:t>
+        <w:t xml:space="preserve">DELETE </w:t>
       </w:r>
       <w:hyperlink r:id="rId14" w:history="1">
         <w:r>
@@ -530,15 +441,7 @@
         <w:ind w:firstLine="720"/>
       </w:pPr>
       <w:r>
-        <w:t>“</w:t>
-      </w:r>
-      <w:proofErr w:type="spellStart"/>
-      <w:r>
-        <w:t>offeredBy</w:t>
-      </w:r>
-      <w:proofErr w:type="spellEnd"/>
-      <w:r>
-        <w:t>”: “”,</w:t>
+        <w:t>“offeredBy”: “”,</w:t>
       </w:r>
     </w:p>
     <w:p>
@@ -546,20 +449,7 @@
         <w:ind w:firstLine="720"/>
       </w:pPr>
       <w:r>
-        <w:t>“</w:t>
-      </w:r>
-      <w:proofErr w:type="spellStart"/>
-      <w:proofErr w:type="gramStart"/>
-      <w:r>
-        <w:t>eligibility</w:t>
-      </w:r>
-      <w:proofErr w:type="gramEnd"/>
-      <w:r>
-        <w:t>_criteria</w:t>
-      </w:r>
-      <w:proofErr w:type="spellEnd"/>
-      <w:r>
-        <w:t>”: “”,</w:t>
+        <w:t>“eligibility_criteria”: “”,</w:t>
       </w:r>
     </w:p>
     <w:p>
@@ -567,20 +457,7 @@
         <w:ind w:firstLine="720"/>
       </w:pPr>
       <w:r>
-        <w:t>“</w:t>
-      </w:r>
-      <w:proofErr w:type="spellStart"/>
-      <w:proofErr w:type="gramStart"/>
-      <w:r>
-        <w:t>application</w:t>
-      </w:r>
-      <w:proofErr w:type="gramEnd"/>
-      <w:r>
-        <w:t>_process</w:t>
-      </w:r>
-      <w:proofErr w:type="spellEnd"/>
-      <w:r>
-        <w:t>”: “”,</w:t>
+        <w:t>“application_process”: “”,</w:t>
       </w:r>
     </w:p>
     <w:p>
@@ -588,20 +465,7 @@
         <w:ind w:firstLine="720"/>
       </w:pPr>
       <w:r>
-        <w:t>“</w:t>
-      </w:r>
-      <w:proofErr w:type="spellStart"/>
-      <w:proofErr w:type="gramStart"/>
-      <w:r>
-        <w:t>required</w:t>
-      </w:r>
-      <w:proofErr w:type="gramEnd"/>
-      <w:r>
-        <w:t>_document</w:t>
-      </w:r>
-      <w:proofErr w:type="spellEnd"/>
-      <w:r>
-        <w:t>”: “”,</w:t>
+        <w:t>“required_document”: “”,</w:t>
       </w:r>
     </w:p>
     <w:p>
@@ -609,20 +473,7 @@
         <w:ind w:firstLine="720"/>
       </w:pPr>
       <w:r>
-        <w:t>“</w:t>
-      </w:r>
-      <w:proofErr w:type="spellStart"/>
-      <w:proofErr w:type="gramStart"/>
-      <w:r>
-        <w:t>award</w:t>
-      </w:r>
-      <w:proofErr w:type="gramEnd"/>
-      <w:r>
-        <w:t>_amount</w:t>
-      </w:r>
-      <w:proofErr w:type="spellEnd"/>
-      <w:r>
-        <w:t>”: “”,</w:t>
+        <w:t>“award_amount”: “”,</w:t>
       </w:r>
     </w:p>
     <w:p>
@@ -630,20 +481,7 @@
         <w:ind w:firstLine="720"/>
       </w:pPr>
       <w:r>
-        <w:t>“</w:t>
-      </w:r>
-      <w:proofErr w:type="spellStart"/>
-      <w:proofErr w:type="gramStart"/>
-      <w:r>
-        <w:t>contact</w:t>
-      </w:r>
-      <w:proofErr w:type="gramEnd"/>
-      <w:r>
-        <w:t>_office</w:t>
-      </w:r>
-      <w:proofErr w:type="spellEnd"/>
-      <w:r>
-        <w:t>”: “”</w:t>
+        <w:t>“contact_office”: “”</w:t>
       </w:r>
     </w:p>
     <w:p>
@@ -654,32 +492,20 @@
     </w:p>
     <w:p>
       <w:r>
-        <w:t>PUT</w:t>
-      </w:r>
-      <w:r>
-        <w:t xml:space="preserve"> </w:t>
+        <w:t xml:space="preserve">PUT </w:t>
       </w:r>
       <w:hyperlink r:id="rId17" w:history="1">
         <w:r>
           <w:rPr>
             <w:rStyle w:val="Hyperlink"/>
           </w:rPr>
-          <w:t>http://localhost:3000/scholarship</w:t>
-        </w:r>
-        <w:r>
-          <w:rPr>
-            <w:rStyle w:val="Hyperlink"/>
-          </w:rPr>
-          <w:t>/:id</w:t>
+          <w:t>http://localhost:3000/scholarship/:id</w:t>
         </w:r>
       </w:hyperlink>
     </w:p>
     <w:p>
       <w:r>
-        <w:t>DELETE</w:t>
-      </w:r>
-      <w:r>
-        <w:t xml:space="preserve"> </w:t>
+        <w:t xml:space="preserve">DELETE </w:t>
       </w:r>
       <w:hyperlink r:id="rId18" w:history="1">
         <w:r>
@@ -700,29 +526,7 @@
         <w:t xml:space="preserve">SCHOOLOFFICIAL </w:t>
       </w:r>
       <w:r>
-        <w:t>[</w:t>
-      </w:r>
-      <w:r>
-        <w:t>data already completed</w:t>
-      </w:r>
-      <w:r>
-        <w:t xml:space="preserve"> </w:t>
-      </w:r>
-      <w:proofErr w:type="spellStart"/>
-      <w:r>
-        <w:t>na</w:t>
-      </w:r>
-      <w:proofErr w:type="spellEnd"/>
-      <w:r>
-        <w:t xml:space="preserve"> </w:t>
-      </w:r>
-      <w:proofErr w:type="spellStart"/>
-      <w:r>
-        <w:t>pud</w:t>
-      </w:r>
-      <w:proofErr w:type="spellEnd"/>
-      <w:r>
-        <w:t>]</w:t>
+        <w:t>[data already completed na pud]</w:t>
       </w:r>
     </w:p>
     <w:p>
@@ -734,19 +538,7 @@
           <w:rPr>
             <w:rStyle w:val="Hyperlink"/>
           </w:rPr>
-          <w:t>http://localhost:3000/</w:t>
-        </w:r>
-        <w:r>
-          <w:rPr>
-            <w:rStyle w:val="Hyperlink"/>
-          </w:rPr>
-          <w:t>school-official</w:t>
-        </w:r>
-        <w:r>
-          <w:rPr>
-            <w:rStyle w:val="Hyperlink"/>
-          </w:rPr>
-          <w:t>/</w:t>
+          <w:t>http://localhost:3000/school-official/</w:t>
         </w:r>
       </w:hyperlink>
     </w:p>
@@ -759,13 +551,7 @@
           <w:rPr>
             <w:rStyle w:val="Hyperlink"/>
           </w:rPr>
-          <w:t>http://localhost:3000/</w:t>
-        </w:r>
-        <w:r>
-          <w:rPr>
-            <w:rStyle w:val="Hyperlink"/>
-          </w:rPr>
-          <w:t>school-official/</w:t>
+          <w:t>http://localhost:3000/school-official/</w:t>
         </w:r>
       </w:hyperlink>
     </w:p>
@@ -788,13 +574,7 @@
     <w:p>
       <w:r>
         <w:tab/>
-        <w:t>“</w:t>
-      </w:r>
-      <w:r>
-        <w:t>title</w:t>
-      </w:r>
-      <w:r>
-        <w:t>”: “”,</w:t>
+        <w:t>“title”: “”,</w:t>
       </w:r>
     </w:p>
     <w:p>
@@ -802,21 +582,7 @@
         <w:ind w:firstLine="720"/>
       </w:pPr>
       <w:r>
-        <w:t>“</w:t>
-      </w:r>
-      <w:proofErr w:type="spellStart"/>
-      <w:r>
-        <w:t>departnent</w:t>
-      </w:r>
-      <w:proofErr w:type="spellEnd"/>
-      <w:r>
-        <w:t xml:space="preserve">”: </w:t>
-      </w:r>
-      <w:r>
-        <w:t>[optional]</w:t>
-      </w:r>
-      <w:r>
-        <w:t>,</w:t>
+        <w:t>“departnent”: [optional],</w:t>
       </w:r>
     </w:p>
     <w:p>
@@ -824,13 +590,7 @@
         <w:ind w:firstLine="720"/>
       </w:pPr>
       <w:r>
-        <w:t>“</w:t>
-      </w:r>
-      <w:r>
-        <w:t>category</w:t>
-      </w:r>
-      <w:r>
-        <w:t>”: “”,</w:t>
+        <w:t>“category”: “”,</w:t>
       </w:r>
     </w:p>
     <w:p>
@@ -860,16 +620,12 @@
           <w:rPr>
             <w:rStyle w:val="Hyperlink"/>
           </w:rPr>
-          <w:t>http://localhost:3000/school-official/</w:t>
-        </w:r>
-        <w:r>
-          <w:rPr>
-            <w:rStyle w:val="Hyperlink"/>
-          </w:rPr>
-          <w:t>:id</w:t>
+          <w:t>http://localhost:3000/school-official/:id</w:t>
         </w:r>
       </w:hyperlink>
     </w:p>
+    <w:p/>
+    <w:p/>
     <w:p/>
     <w:p/>
     <w:p/>
@@ -1160,11 +916,127 @@
       </w:rPr>
     </w:lvl>
   </w:abstractNum>
+  <w:abstractNum w:abstractNumId="2" w15:restartNumberingAfterBreak="0">
+    <w:nsid w:val="7F460635"/>
+    <w:multiLevelType w:val="multilevel"/>
+    <w:tmpl w:val="94283146"/>
+    <w:lvl w:ilvl="0">
+      <w:start w:val="1"/>
+      <w:numFmt w:val="decimal"/>
+      <w:lvlText w:val="%1."/>
+      <w:lvlJc w:val="left"/>
+      <w:pPr>
+        <w:tabs>
+          <w:tab w:val="num" w:pos="720"/>
+        </w:tabs>
+        <w:ind w:left="720" w:hanging="360"/>
+      </w:pPr>
+    </w:lvl>
+    <w:lvl w:ilvl="1" w:tentative="1">
+      <w:start w:val="1"/>
+      <w:numFmt w:val="decimal"/>
+      <w:lvlText w:val="%2."/>
+      <w:lvlJc w:val="left"/>
+      <w:pPr>
+        <w:tabs>
+          <w:tab w:val="num" w:pos="1440"/>
+        </w:tabs>
+        <w:ind w:left="1440" w:hanging="360"/>
+      </w:pPr>
+    </w:lvl>
+    <w:lvl w:ilvl="2" w:tentative="1">
+      <w:start w:val="1"/>
+      <w:numFmt w:val="decimal"/>
+      <w:lvlText w:val="%3."/>
+      <w:lvlJc w:val="left"/>
+      <w:pPr>
+        <w:tabs>
+          <w:tab w:val="num" w:pos="2160"/>
+        </w:tabs>
+        <w:ind w:left="2160" w:hanging="360"/>
+      </w:pPr>
+    </w:lvl>
+    <w:lvl w:ilvl="3" w:tentative="1">
+      <w:start w:val="1"/>
+      <w:numFmt w:val="decimal"/>
+      <w:lvlText w:val="%4."/>
+      <w:lvlJc w:val="left"/>
+      <w:pPr>
+        <w:tabs>
+          <w:tab w:val="num" w:pos="2880"/>
+        </w:tabs>
+        <w:ind w:left="2880" w:hanging="360"/>
+      </w:pPr>
+    </w:lvl>
+    <w:lvl w:ilvl="4" w:tentative="1">
+      <w:start w:val="1"/>
+      <w:numFmt w:val="decimal"/>
+      <w:lvlText w:val="%5."/>
+      <w:lvlJc w:val="left"/>
+      <w:pPr>
+        <w:tabs>
+          <w:tab w:val="num" w:pos="3600"/>
+        </w:tabs>
+        <w:ind w:left="3600" w:hanging="360"/>
+      </w:pPr>
+    </w:lvl>
+    <w:lvl w:ilvl="5" w:tentative="1">
+      <w:start w:val="1"/>
+      <w:numFmt w:val="decimal"/>
+      <w:lvlText w:val="%6."/>
+      <w:lvlJc w:val="left"/>
+      <w:pPr>
+        <w:tabs>
+          <w:tab w:val="num" w:pos="4320"/>
+        </w:tabs>
+        <w:ind w:left="4320" w:hanging="360"/>
+      </w:pPr>
+    </w:lvl>
+    <w:lvl w:ilvl="6" w:tentative="1">
+      <w:start w:val="1"/>
+      <w:numFmt w:val="decimal"/>
+      <w:lvlText w:val="%7."/>
+      <w:lvlJc w:val="left"/>
+      <w:pPr>
+        <w:tabs>
+          <w:tab w:val="num" w:pos="5040"/>
+        </w:tabs>
+        <w:ind w:left="5040" w:hanging="360"/>
+      </w:pPr>
+    </w:lvl>
+    <w:lvl w:ilvl="7" w:tentative="1">
+      <w:start w:val="1"/>
+      <w:numFmt w:val="decimal"/>
+      <w:lvlText w:val="%8."/>
+      <w:lvlJc w:val="left"/>
+      <w:pPr>
+        <w:tabs>
+          <w:tab w:val="num" w:pos="5760"/>
+        </w:tabs>
+        <w:ind w:left="5760" w:hanging="360"/>
+      </w:pPr>
+    </w:lvl>
+    <w:lvl w:ilvl="8" w:tentative="1">
+      <w:start w:val="1"/>
+      <w:numFmt w:val="decimal"/>
+      <w:lvlText w:val="%9."/>
+      <w:lvlJc w:val="left"/>
+      <w:pPr>
+        <w:tabs>
+          <w:tab w:val="num" w:pos="6480"/>
+        </w:tabs>
+        <w:ind w:left="6480" w:hanging="360"/>
+      </w:pPr>
+    </w:lvl>
+  </w:abstractNum>
   <w:num w:numId="1" w16cid:durableId="1130396572">
     <w:abstractNumId w:val="0"/>
   </w:num>
   <w:num w:numId="2" w16cid:durableId="2035811217">
     <w:abstractNumId w:val="1"/>
+  </w:num>
+  <w:num w:numId="3" w16cid:durableId="1573393431">
+    <w:abstractNumId w:val="2"/>
   </w:num>
 </w:numbering>
 </file>
@@ -1772,7 +1644,6 @@
   <w:style w:type="character" w:default="1" w:styleId="DefaultParagraphFont">
     <w:name w:val="Default Paragraph Font"/>
     <w:uiPriority w:val="1"/>
-    <w:semiHidden/>
     <w:unhideWhenUsed/>
   </w:style>
   <w:style w:type="table" w:default="1" w:styleId="TableNormal">

</xml_diff>